<commit_message>
Fixed buttons and added proper foundations
</commit_message>
<xml_diff>
--- a/All files/Game Overview/To Do List.docx
+++ b/All files/Game Overview/To Do List.docx
@@ -30,59 +30,21 @@
       <w:r>
         <w:t>Harvesting return on max locks out workers</w:t>
       </w:r>
+      <w:r>
+        <w:t xml:space="preserve"> </w:t>
+      </w:r>
     </w:p>
     <w:p>
       <w:pPr>
         <w:pStyle w:val="ListParagraph"/>
-        <w:numPr>
-          <w:ilvl w:val="0"/>
-          <w:numId w:val="1"/>
-        </w:numPr>
-      </w:pPr>
-      <w:r>
-        <w:t>Green research color should change</w:t>
-      </w:r>
-    </w:p>
-    <w:p>
-      <w:pPr>
-        <w:pStyle w:val="ListParagraph"/>
-        <w:numPr>
-          <w:ilvl w:val="0"/>
-          <w:numId w:val="1"/>
-        </w:numPr>
-      </w:pPr>
-      <w:r>
-        <w:t>Disable different color buttons on select</w:t>
-      </w:r>
-    </w:p>
-    <w:p>
-      <w:pPr>
-        <w:pStyle w:val="ListParagraph"/>
-        <w:numPr>
-          <w:ilvl w:val="0"/>
-          <w:numId w:val="1"/>
-        </w:numPr>
-      </w:pPr>
-      <w:r>
-        <w:t>Set health to not be able to go under 0</w:t>
-      </w:r>
-    </w:p>
-    <w:p>
-      <w:pPr>
-        <w:pStyle w:val="ListParagraph"/>
-        <w:numPr>
-          <w:ilvl w:val="0"/>
-          <w:numId w:val="1"/>
-        </w:numPr>
-      </w:pPr>
-      <w:r>
-        <w:t>Make trees fall over</w:t>
-      </w:r>
+      </w:pPr>
     </w:p>
     <w:p>
       <w:r>
         <w:t>Later:</w:t>
       </w:r>
+      <w:bookmarkStart w:id="0" w:name="_GoBack"/>
+      <w:bookmarkEnd w:id="0"/>
     </w:p>
     <w:p>
       <w:pPr>
@@ -109,11 +71,41 @@
       </w:r>
     </w:p>
     <w:p>
+      <w:pPr>
+        <w:pStyle w:val="ListParagraph"/>
+        <w:numPr>
+          <w:ilvl w:val="0"/>
+          <w:numId w:val="2"/>
+        </w:numPr>
+      </w:pPr>
+      <w:r>
+        <w:t>Remove shiny texture on mountains</w:t>
+      </w:r>
+      <w:r>
+        <w:t xml:space="preserve"> </w:t>
+      </w:r>
+    </w:p>
+    <w:p>
+      <w:pPr>
+        <w:pStyle w:val="ListParagraph"/>
+        <w:numPr>
+          <w:ilvl w:val="0"/>
+          <w:numId w:val="2"/>
+        </w:numPr>
+      </w:pPr>
+      <w:r>
+        <w:t>Make trees fall over</w:t>
+      </w:r>
+    </w:p>
+    <w:p>
+      <w:pPr>
+        <w:pStyle w:val="ListParagraph"/>
+      </w:pPr>
+    </w:p>
+    <w:p>
       <w:r>
         <w:t>Much Later:</w:t>
       </w:r>
-      <w:bookmarkStart w:id="0" w:name="_GoBack"/>
-      <w:bookmarkEnd w:id="0"/>
     </w:p>
     <w:p>
       <w:pPr>
@@ -150,11 +142,6 @@
       <w:r>
         <w:t>Speed up death animation</w:t>
       </w:r>
-    </w:p>
-    <w:p>
-      <w:pPr>
-        <w:pStyle w:val="ListParagraph"/>
-      </w:pPr>
     </w:p>
     <w:sectPr>
       <w:pgSz w:w="12240" w:h="15840"/>

</xml_diff>

<commit_message>
Fixed workers getting jammed at max resource cap, also fixed enemy attack animations
</commit_message>
<xml_diff>
--- a/All files/Game Overview/To Do List.docx
+++ b/All files/Game Overview/To Do List.docx
@@ -12,39 +12,28 @@
         <w:pStyle w:val="ListParagraph"/>
         <w:numPr>
           <w:ilvl w:val="0"/>
-          <w:numId w:val="1"/>
+          <w:numId w:val="4"/>
         </w:numPr>
       </w:pPr>
       <w:r>
-        <w:t>Enemy NPCs don’t play attack animation</w:t>
+        <w:t xml:space="preserve"> </w:t>
+      </w:r>
+      <w:r>
+        <w:t>Harvesting return on max locks out workers</w:t>
+      </w:r>
+      <w:r>
+        <w:t xml:space="preserve"> </w:t>
       </w:r>
     </w:p>
     <w:p>
       <w:pPr>
         <w:pStyle w:val="ListParagraph"/>
-        <w:numPr>
-          <w:ilvl w:val="0"/>
-          <w:numId w:val="1"/>
-        </w:numPr>
-      </w:pPr>
-      <w:r>
-        <w:t>Harvesting return on max locks out workers</w:t>
-      </w:r>
-      <w:r>
-        <w:t xml:space="preserve"> </w:t>
-      </w:r>
-    </w:p>
-    <w:p>
-      <w:pPr>
-        <w:pStyle w:val="ListParagraph"/>
       </w:pPr>
     </w:p>
     <w:p>
       <w:r>
         <w:t>Later:</w:t>
       </w:r>
-      <w:bookmarkStart w:id="0" w:name="_GoBack"/>
-      <w:bookmarkEnd w:id="0"/>
     </w:p>
     <w:p>
       <w:pPr>
@@ -96,6 +85,20 @@
       <w:r>
         <w:t>Make trees fall over</w:t>
       </w:r>
+    </w:p>
+    <w:p>
+      <w:pPr>
+        <w:pStyle w:val="ListParagraph"/>
+        <w:numPr>
+          <w:ilvl w:val="0"/>
+          <w:numId w:val="2"/>
+        </w:numPr>
+      </w:pPr>
+      <w:r>
+        <w:t>Archers arrows not great</w:t>
+      </w:r>
+      <w:bookmarkStart w:id="0" w:name="_GoBack"/>
+      <w:bookmarkEnd w:id="0"/>
     </w:p>
     <w:p>
       <w:pPr>
@@ -334,6 +337,95 @@
     </w:lvl>
   </w:abstractNum>
   <w:abstractNum w:abstractNumId="2" w15:restartNumberingAfterBreak="0">
+    <w:nsid w:val="4E3F0ECC"/>
+    <w:multiLevelType w:val="hybridMultilevel"/>
+    <w:tmpl w:val="0BAAF24A"/>
+    <w:lvl w:ilvl="0" w:tplc="1009000F">
+      <w:start w:val="1"/>
+      <w:numFmt w:val="decimal"/>
+      <w:lvlText w:val="%1."/>
+      <w:lvlJc w:val="left"/>
+      <w:pPr>
+        <w:ind w:left="720" w:hanging="360"/>
+      </w:pPr>
+      <w:rPr>
+        <w:rFonts w:hint="default"/>
+      </w:rPr>
+    </w:lvl>
+    <w:lvl w:ilvl="1" w:tplc="10090019" w:tentative="1">
+      <w:start w:val="1"/>
+      <w:numFmt w:val="lowerLetter"/>
+      <w:lvlText w:val="%2."/>
+      <w:lvlJc w:val="left"/>
+      <w:pPr>
+        <w:ind w:left="1440" w:hanging="360"/>
+      </w:pPr>
+    </w:lvl>
+    <w:lvl w:ilvl="2" w:tplc="1009001B" w:tentative="1">
+      <w:start w:val="1"/>
+      <w:numFmt w:val="lowerRoman"/>
+      <w:lvlText w:val="%3."/>
+      <w:lvlJc w:val="right"/>
+      <w:pPr>
+        <w:ind w:left="2160" w:hanging="180"/>
+      </w:pPr>
+    </w:lvl>
+    <w:lvl w:ilvl="3" w:tplc="1009000F" w:tentative="1">
+      <w:start w:val="1"/>
+      <w:numFmt w:val="decimal"/>
+      <w:lvlText w:val="%4."/>
+      <w:lvlJc w:val="left"/>
+      <w:pPr>
+        <w:ind w:left="2880" w:hanging="360"/>
+      </w:pPr>
+    </w:lvl>
+    <w:lvl w:ilvl="4" w:tplc="10090019" w:tentative="1">
+      <w:start w:val="1"/>
+      <w:numFmt w:val="lowerLetter"/>
+      <w:lvlText w:val="%5."/>
+      <w:lvlJc w:val="left"/>
+      <w:pPr>
+        <w:ind w:left="3600" w:hanging="360"/>
+      </w:pPr>
+    </w:lvl>
+    <w:lvl w:ilvl="5" w:tplc="1009001B" w:tentative="1">
+      <w:start w:val="1"/>
+      <w:numFmt w:val="lowerRoman"/>
+      <w:lvlText w:val="%6."/>
+      <w:lvlJc w:val="right"/>
+      <w:pPr>
+        <w:ind w:left="4320" w:hanging="180"/>
+      </w:pPr>
+    </w:lvl>
+    <w:lvl w:ilvl="6" w:tplc="1009000F" w:tentative="1">
+      <w:start w:val="1"/>
+      <w:numFmt w:val="decimal"/>
+      <w:lvlText w:val="%7."/>
+      <w:lvlJc w:val="left"/>
+      <w:pPr>
+        <w:ind w:left="5040" w:hanging="360"/>
+      </w:pPr>
+    </w:lvl>
+    <w:lvl w:ilvl="7" w:tplc="10090019" w:tentative="1">
+      <w:start w:val="1"/>
+      <w:numFmt w:val="lowerLetter"/>
+      <w:lvlText w:val="%8."/>
+      <w:lvlJc w:val="left"/>
+      <w:pPr>
+        <w:ind w:left="5760" w:hanging="360"/>
+      </w:pPr>
+    </w:lvl>
+    <w:lvl w:ilvl="8" w:tplc="1009001B" w:tentative="1">
+      <w:start w:val="1"/>
+      <w:numFmt w:val="lowerRoman"/>
+      <w:lvlText w:val="%9."/>
+      <w:lvlJc w:val="right"/>
+      <w:pPr>
+        <w:ind w:left="6480" w:hanging="180"/>
+      </w:pPr>
+    </w:lvl>
+  </w:abstractNum>
+  <w:abstractNum w:abstractNumId="3" w15:restartNumberingAfterBreak="0">
     <w:nsid w:val="50336DA8"/>
     <w:multiLevelType w:val="hybridMultilevel"/>
     <w:tmpl w:val="B3AEB42A"/>
@@ -429,6 +521,9 @@
     <w:abstractNumId w:val="1"/>
   </w:num>
   <w:num w:numId="3">
+    <w:abstractNumId w:val="3"/>
+  </w:num>
+  <w:num w:numId="4">
     <w:abstractNumId w:val="2"/>
   </w:num>
 </w:numbering>
@@ -557,6 +652,7 @@
     <w:lsdException w:name="HTML Sample" w:semiHidden="1" w:unhideWhenUsed="1"/>
     <w:lsdException w:name="HTML Typewriter" w:semiHidden="1" w:unhideWhenUsed="1"/>
     <w:lsdException w:name="HTML Variable" w:semiHidden="1" w:unhideWhenUsed="1"/>
+    <w:lsdException w:name="Normal Table" w:semiHidden="1" w:unhideWhenUsed="1"/>
     <w:lsdException w:name="annotation subject" w:semiHidden="1" w:unhideWhenUsed="1"/>
     <w:lsdException w:name="No List" w:semiHidden="1" w:unhideWhenUsed="1"/>
     <w:lsdException w:name="Outline List 1" w:semiHidden="1" w:unhideWhenUsed="1"/>
@@ -603,8 +699,10 @@
     <w:lsdException w:name="Table Subtle 2" w:semiHidden="1" w:unhideWhenUsed="1"/>
     <w:lsdException w:name="Table Web 1" w:semiHidden="1" w:unhideWhenUsed="1"/>
     <w:lsdException w:name="Table Web 2" w:semiHidden="1" w:unhideWhenUsed="1"/>
+    <w:lsdException w:name="Table Web 3" w:semiHidden="1" w:unhideWhenUsed="1"/>
     <w:lsdException w:name="Balloon Text" w:semiHidden="1" w:unhideWhenUsed="1"/>
     <w:lsdException w:name="Table Grid" w:uiPriority="39"/>
+    <w:lsdException w:name="Table Theme" w:semiHidden="1" w:unhideWhenUsed="1"/>
     <w:lsdException w:name="Placeholder Text" w:semiHidden="1"/>
     <w:lsdException w:name="No Spacing" w:uiPriority="1" w:qFormat="1"/>
     <w:lsdException w:name="Light Shading" w:uiPriority="60"/>

</xml_diff>

<commit_message>
Added cursor hits to give user feedback
</commit_message>
<xml_diff>
--- a/All files/Game Overview/To Do List.docx
+++ b/All files/Game Overview/To Do List.docx
@@ -6,33 +6,8 @@
       <w:r>
         <w:t>Steps this afternoon:</w:t>
       </w:r>
-    </w:p>
-    <w:p>
-      <w:pPr>
-        <w:pStyle w:val="ListParagraph"/>
-        <w:numPr>
-          <w:ilvl w:val="0"/>
-          <w:numId w:val="4"/>
-        </w:numPr>
-      </w:pPr>
       <w:r>
         <w:t xml:space="preserve"> </w:t>
-      </w:r>
-      <w:r>
-        <w:t>Harvesting return on max locks out workers</w:t>
-      </w:r>
-      <w:r>
-        <w:t xml:space="preserve"> </w:t>
-      </w:r>
-    </w:p>
-    <w:p>
-      <w:pPr>
-        <w:pStyle w:val="ListParagraph"/>
-      </w:pPr>
-    </w:p>
-    <w:p>
-      <w:r>
-        <w:t>Later:</w:t>
       </w:r>
     </w:p>
     <w:p>
@@ -50,13 +25,11 @@
     <w:p>
       <w:pPr>
         <w:pStyle w:val="ListParagraph"/>
-        <w:numPr>
-          <w:ilvl w:val="0"/>
-          <w:numId w:val="2"/>
-        </w:numPr>
-      </w:pPr>
-      <w:r>
-        <w:t>Optimize multiselect</w:t>
+      </w:pPr>
+    </w:p>
+    <w:p>
+      <w:r>
+        <w:t>Later:</w:t>
       </w:r>
     </w:p>
     <w:p>
@@ -68,10 +41,10 @@
         </w:numPr>
       </w:pPr>
       <w:r>
-        <w:t>Remove shiny texture on mountains</w:t>
-      </w:r>
-      <w:r>
         <w:t xml:space="preserve"> </w:t>
+      </w:r>
+      <w:r>
+        <w:t>Optimize multiselect</w:t>
       </w:r>
     </w:p>
     <w:p>
@@ -83,7 +56,15 @@
         </w:numPr>
       </w:pPr>
       <w:r>
-        <w:t>Make trees fall over</w:t>
+        <w:t>Remove shiny texture on</w:t>
+      </w:r>
+      <w:bookmarkStart w:id="0" w:name="_GoBack"/>
+      <w:bookmarkEnd w:id="0"/>
+      <w:r>
+        <w:t xml:space="preserve"> mountains</w:t>
+      </w:r>
+      <w:r>
+        <w:t xml:space="preserve"> </w:t>
       </w:r>
     </w:p>
     <w:p>
@@ -95,15 +76,8 @@
         </w:numPr>
       </w:pPr>
       <w:r>
-        <w:t>Archers arrows not great</w:t>
-      </w:r>
-      <w:bookmarkStart w:id="0" w:name="_GoBack"/>
-      <w:bookmarkEnd w:id="0"/>
-    </w:p>
-    <w:p>
-      <w:pPr>
-        <w:pStyle w:val="ListParagraph"/>
-      </w:pPr>
+        <w:t>Make trees fall over</w:t>
+      </w:r>
     </w:p>
     <w:p>
       <w:r>
@@ -131,7 +105,10 @@
         </w:numPr>
       </w:pPr>
       <w:r>
-        <w:t>Arrow mechanics funny</w:t>
+        <w:t>Arrow mechanics funn</w:t>
+      </w:r>
+      <w:r>
+        <w:t>y</w:t>
       </w:r>
     </w:p>
     <w:p>
@@ -145,6 +122,35 @@
       <w:r>
         <w:t>Speed up death animation</w:t>
       </w:r>
+    </w:p>
+    <w:p>
+      <w:pPr>
+        <w:pStyle w:val="ListParagraph"/>
+        <w:numPr>
+          <w:ilvl w:val="0"/>
+          <w:numId w:val="3"/>
+        </w:numPr>
+      </w:pPr>
+      <w:r>
+        <w:t>Archers arrows not great</w:t>
+      </w:r>
+    </w:p>
+    <w:p>
+      <w:pPr>
+        <w:pStyle w:val="ListParagraph"/>
+        <w:numPr>
+          <w:ilvl w:val="0"/>
+          <w:numId w:val="3"/>
+        </w:numPr>
+      </w:pPr>
+      <w:r>
+        <w:t>Add lanterns to buildings</w:t>
+      </w:r>
+    </w:p>
+    <w:p>
+      <w:pPr>
+        <w:pStyle w:val="ListParagraph"/>
+      </w:pPr>
     </w:p>
     <w:sectPr>
       <w:pgSz w:w="12240" w:h="15840"/>
@@ -250,8 +256,8 @@
   <w:abstractNum w:abstractNumId="1" w15:restartNumberingAfterBreak="0">
     <w:nsid w:val="1DD06C03"/>
     <w:multiLevelType w:val="hybridMultilevel"/>
-    <w:tmpl w:val="0236437A"/>
-    <w:lvl w:ilvl="0" w:tplc="1009000F">
+    <w:tmpl w:val="B25C0304"/>
+    <w:lvl w:ilvl="0" w:tplc="101C73DA">
       <w:start w:val="1"/>
       <w:numFmt w:val="decimal"/>
       <w:lvlText w:val="%1."/>
@@ -260,7 +266,7 @@
         <w:ind w:left="720" w:hanging="360"/>
       </w:pPr>
       <w:rPr>
-        <w:rFonts w:hint="default"/>
+        <w:rFonts w:asciiTheme="minorHAnsi" w:eastAsiaTheme="minorHAnsi" w:hAnsiTheme="minorHAnsi" w:cstheme="minorBidi"/>
       </w:rPr>
     </w:lvl>
     <w:lvl w:ilvl="1" w:tplc="10090019" w:tentative="1">

</xml_diff>

<commit_message>
Added clock to UI, updated shaders
</commit_message>
<xml_diff>
--- a/All files/Game Overview/To Do List.docx
+++ b/All files/Game Overview/To Do List.docx
@@ -15,17 +15,14 @@
         <w:pStyle w:val="ListParagraph"/>
         <w:numPr>
           <w:ilvl w:val="0"/>
-          <w:numId w:val="2"/>
+          <w:numId w:val="6"/>
         </w:numPr>
       </w:pPr>
       <w:r>
-        <w:t>Left click adds a cursor hit</w:t>
-      </w:r>
-    </w:p>
-    <w:p>
-      <w:pPr>
-        <w:pStyle w:val="ListParagraph"/>
-      </w:pPr>
+        <w:t>Fix Buttons on map</w:t>
+      </w:r>
+      <w:bookmarkStart w:id="0" w:name="_GoBack"/>
+      <w:bookmarkEnd w:id="0"/>
     </w:p>
     <w:p>
       <w:r>
@@ -41,9 +38,6 @@
         </w:numPr>
       </w:pPr>
       <w:r>
-        <w:t xml:space="preserve"> </w:t>
-      </w:r>
-      <w:r>
         <w:t>Optimize multiselect</w:t>
       </w:r>
     </w:p>
@@ -56,12 +50,7 @@
         </w:numPr>
       </w:pPr>
       <w:r>
-        <w:t>Remove shiny texture on</w:t>
-      </w:r>
-      <w:bookmarkStart w:id="0" w:name="_GoBack"/>
-      <w:bookmarkEnd w:id="0"/>
-      <w:r>
-        <w:t xml:space="preserve"> mountains</w:t>
+        <w:t>Remove shiny texture on mountains</w:t>
       </w:r>
       <w:r>
         <w:t xml:space="preserve"> </w:t>
@@ -77,6 +66,18 @@
       </w:pPr>
       <w:r>
         <w:t>Make trees fall over</w:t>
+      </w:r>
+    </w:p>
+    <w:p>
+      <w:pPr>
+        <w:pStyle w:val="ListParagraph"/>
+        <w:numPr>
+          <w:ilvl w:val="0"/>
+          <w:numId w:val="2"/>
+        </w:numPr>
+      </w:pPr>
+      <w:r>
+        <w:t>Rework shaders/selection circles</w:t>
       </w:r>
     </w:p>
     <w:p>
@@ -343,6 +344,95 @@
     </w:lvl>
   </w:abstractNum>
   <w:abstractNum w:abstractNumId="2" w15:restartNumberingAfterBreak="0">
+    <w:nsid w:val="42A73EAD"/>
+    <w:multiLevelType w:val="hybridMultilevel"/>
+    <w:tmpl w:val="2F1A7A48"/>
+    <w:lvl w:ilvl="0" w:tplc="AA64303E">
+      <w:start w:val="1"/>
+      <w:numFmt w:val="decimal"/>
+      <w:lvlText w:val="%1."/>
+      <w:lvlJc w:val="left"/>
+      <w:pPr>
+        <w:ind w:left="1080" w:hanging="360"/>
+      </w:pPr>
+      <w:rPr>
+        <w:rFonts w:hint="default"/>
+      </w:rPr>
+    </w:lvl>
+    <w:lvl w:ilvl="1" w:tplc="10090019" w:tentative="1">
+      <w:start w:val="1"/>
+      <w:numFmt w:val="lowerLetter"/>
+      <w:lvlText w:val="%2."/>
+      <w:lvlJc w:val="left"/>
+      <w:pPr>
+        <w:ind w:left="1800" w:hanging="360"/>
+      </w:pPr>
+    </w:lvl>
+    <w:lvl w:ilvl="2" w:tplc="1009001B" w:tentative="1">
+      <w:start w:val="1"/>
+      <w:numFmt w:val="lowerRoman"/>
+      <w:lvlText w:val="%3."/>
+      <w:lvlJc w:val="right"/>
+      <w:pPr>
+        <w:ind w:left="2520" w:hanging="180"/>
+      </w:pPr>
+    </w:lvl>
+    <w:lvl w:ilvl="3" w:tplc="1009000F" w:tentative="1">
+      <w:start w:val="1"/>
+      <w:numFmt w:val="decimal"/>
+      <w:lvlText w:val="%4."/>
+      <w:lvlJc w:val="left"/>
+      <w:pPr>
+        <w:ind w:left="3240" w:hanging="360"/>
+      </w:pPr>
+    </w:lvl>
+    <w:lvl w:ilvl="4" w:tplc="10090019" w:tentative="1">
+      <w:start w:val="1"/>
+      <w:numFmt w:val="lowerLetter"/>
+      <w:lvlText w:val="%5."/>
+      <w:lvlJc w:val="left"/>
+      <w:pPr>
+        <w:ind w:left="3960" w:hanging="360"/>
+      </w:pPr>
+    </w:lvl>
+    <w:lvl w:ilvl="5" w:tplc="1009001B" w:tentative="1">
+      <w:start w:val="1"/>
+      <w:numFmt w:val="lowerRoman"/>
+      <w:lvlText w:val="%6."/>
+      <w:lvlJc w:val="right"/>
+      <w:pPr>
+        <w:ind w:left="4680" w:hanging="180"/>
+      </w:pPr>
+    </w:lvl>
+    <w:lvl w:ilvl="6" w:tplc="1009000F" w:tentative="1">
+      <w:start w:val="1"/>
+      <w:numFmt w:val="decimal"/>
+      <w:lvlText w:val="%7."/>
+      <w:lvlJc w:val="left"/>
+      <w:pPr>
+        <w:ind w:left="5400" w:hanging="360"/>
+      </w:pPr>
+    </w:lvl>
+    <w:lvl w:ilvl="7" w:tplc="10090019" w:tentative="1">
+      <w:start w:val="1"/>
+      <w:numFmt w:val="lowerLetter"/>
+      <w:lvlText w:val="%8."/>
+      <w:lvlJc w:val="left"/>
+      <w:pPr>
+        <w:ind w:left="6120" w:hanging="360"/>
+      </w:pPr>
+    </w:lvl>
+    <w:lvl w:ilvl="8" w:tplc="1009001B" w:tentative="1">
+      <w:start w:val="1"/>
+      <w:numFmt w:val="lowerRoman"/>
+      <w:lvlText w:val="%9."/>
+      <w:lvlJc w:val="right"/>
+      <w:pPr>
+        <w:ind w:left="6840" w:hanging="180"/>
+      </w:pPr>
+    </w:lvl>
+  </w:abstractNum>
+  <w:abstractNum w:abstractNumId="3" w15:restartNumberingAfterBreak="0">
     <w:nsid w:val="4E3F0ECC"/>
     <w:multiLevelType w:val="hybridMultilevel"/>
     <w:tmpl w:val="0BAAF24A"/>
@@ -431,10 +521,99 @@
       </w:pPr>
     </w:lvl>
   </w:abstractNum>
-  <w:abstractNum w:abstractNumId="3" w15:restartNumberingAfterBreak="0">
+  <w:abstractNum w:abstractNumId="4" w15:restartNumberingAfterBreak="0">
     <w:nsid w:val="50336DA8"/>
     <w:multiLevelType w:val="hybridMultilevel"/>
     <w:tmpl w:val="B3AEB42A"/>
+    <w:lvl w:ilvl="0" w:tplc="1009000F">
+      <w:start w:val="1"/>
+      <w:numFmt w:val="decimal"/>
+      <w:lvlText w:val="%1."/>
+      <w:lvlJc w:val="left"/>
+      <w:pPr>
+        <w:ind w:left="720" w:hanging="360"/>
+      </w:pPr>
+      <w:rPr>
+        <w:rFonts w:hint="default"/>
+      </w:rPr>
+    </w:lvl>
+    <w:lvl w:ilvl="1" w:tplc="10090019" w:tentative="1">
+      <w:start w:val="1"/>
+      <w:numFmt w:val="lowerLetter"/>
+      <w:lvlText w:val="%2."/>
+      <w:lvlJc w:val="left"/>
+      <w:pPr>
+        <w:ind w:left="1440" w:hanging="360"/>
+      </w:pPr>
+    </w:lvl>
+    <w:lvl w:ilvl="2" w:tplc="1009001B" w:tentative="1">
+      <w:start w:val="1"/>
+      <w:numFmt w:val="lowerRoman"/>
+      <w:lvlText w:val="%3."/>
+      <w:lvlJc w:val="right"/>
+      <w:pPr>
+        <w:ind w:left="2160" w:hanging="180"/>
+      </w:pPr>
+    </w:lvl>
+    <w:lvl w:ilvl="3" w:tplc="1009000F" w:tentative="1">
+      <w:start w:val="1"/>
+      <w:numFmt w:val="decimal"/>
+      <w:lvlText w:val="%4."/>
+      <w:lvlJc w:val="left"/>
+      <w:pPr>
+        <w:ind w:left="2880" w:hanging="360"/>
+      </w:pPr>
+    </w:lvl>
+    <w:lvl w:ilvl="4" w:tplc="10090019" w:tentative="1">
+      <w:start w:val="1"/>
+      <w:numFmt w:val="lowerLetter"/>
+      <w:lvlText w:val="%5."/>
+      <w:lvlJc w:val="left"/>
+      <w:pPr>
+        <w:ind w:left="3600" w:hanging="360"/>
+      </w:pPr>
+    </w:lvl>
+    <w:lvl w:ilvl="5" w:tplc="1009001B" w:tentative="1">
+      <w:start w:val="1"/>
+      <w:numFmt w:val="lowerRoman"/>
+      <w:lvlText w:val="%6."/>
+      <w:lvlJc w:val="right"/>
+      <w:pPr>
+        <w:ind w:left="4320" w:hanging="180"/>
+      </w:pPr>
+    </w:lvl>
+    <w:lvl w:ilvl="6" w:tplc="1009000F" w:tentative="1">
+      <w:start w:val="1"/>
+      <w:numFmt w:val="decimal"/>
+      <w:lvlText w:val="%7."/>
+      <w:lvlJc w:val="left"/>
+      <w:pPr>
+        <w:ind w:left="5040" w:hanging="360"/>
+      </w:pPr>
+    </w:lvl>
+    <w:lvl w:ilvl="7" w:tplc="10090019" w:tentative="1">
+      <w:start w:val="1"/>
+      <w:numFmt w:val="lowerLetter"/>
+      <w:lvlText w:val="%8."/>
+      <w:lvlJc w:val="left"/>
+      <w:pPr>
+        <w:ind w:left="5760" w:hanging="360"/>
+      </w:pPr>
+    </w:lvl>
+    <w:lvl w:ilvl="8" w:tplc="1009001B" w:tentative="1">
+      <w:start w:val="1"/>
+      <w:numFmt w:val="lowerRoman"/>
+      <w:lvlText w:val="%9."/>
+      <w:lvlJc w:val="right"/>
+      <w:pPr>
+        <w:ind w:left="6480" w:hanging="180"/>
+      </w:pPr>
+    </w:lvl>
+  </w:abstractNum>
+  <w:abstractNum w:abstractNumId="5" w15:restartNumberingAfterBreak="0">
+    <w:nsid w:val="650C3C77"/>
+    <w:multiLevelType w:val="hybridMultilevel"/>
+    <w:tmpl w:val="36B8A0BA"/>
     <w:lvl w:ilvl="0" w:tplc="1009000F">
       <w:start w:val="1"/>
       <w:numFmt w:val="decimal"/>
@@ -527,10 +706,16 @@
     <w:abstractNumId w:val="1"/>
   </w:num>
   <w:num w:numId="3">
+    <w:abstractNumId w:val="4"/>
+  </w:num>
+  <w:num w:numId="4">
     <w:abstractNumId w:val="3"/>
   </w:num>
-  <w:num w:numId="4">
+  <w:num w:numId="5">
     <w:abstractNumId w:val="2"/>
+  </w:num>
+  <w:num w:numId="6">
+    <w:abstractNumId w:val="5"/>
   </w:num>
 </w:numbering>
 </file>

</xml_diff>

<commit_message>
Added lumber yard as a drop off point for wood
</commit_message>
<xml_diff>
--- a/All files/Game Overview/To Do List.docx
+++ b/All files/Game Overview/To Do List.docx
@@ -15,11 +15,47 @@
         <w:pStyle w:val="ListParagraph"/>
         <w:numPr>
           <w:ilvl w:val="0"/>
-          <w:numId w:val="6"/>
+          <w:numId w:val="7"/>
         </w:numPr>
       </w:pPr>
       <w:r>
-        <w:t>Fix Buttons on map</w:t>
+        <w:t>Add steel</w:t>
+      </w:r>
+    </w:p>
+    <w:p>
+      <w:pPr>
+        <w:pStyle w:val="ListParagraph"/>
+        <w:numPr>
+          <w:ilvl w:val="0"/>
+          <w:numId w:val="7"/>
+        </w:numPr>
+      </w:pPr>
+      <w:r>
+        <w:t>Add forge</w:t>
+      </w:r>
+    </w:p>
+    <w:p>
+      <w:pPr>
+        <w:pStyle w:val="ListParagraph"/>
+        <w:numPr>
+          <w:ilvl w:val="0"/>
+          <w:numId w:val="7"/>
+        </w:numPr>
+      </w:pPr>
+      <w:r>
+        <w:t>Add lumber yard research</w:t>
+      </w:r>
+    </w:p>
+    <w:p>
+      <w:pPr>
+        <w:pStyle w:val="ListParagraph"/>
+        <w:numPr>
+          <w:ilvl w:val="0"/>
+          <w:numId w:val="7"/>
+        </w:numPr>
+      </w:pPr>
+      <w:r>
+        <w:t>Add lumber yard drop off for wood</w:t>
       </w:r>
       <w:bookmarkStart w:id="0" w:name="_GoBack"/>
       <w:bookmarkEnd w:id="0"/>
@@ -344,6 +380,95 @@
     </w:lvl>
   </w:abstractNum>
   <w:abstractNum w:abstractNumId="2" w15:restartNumberingAfterBreak="0">
+    <w:nsid w:val="3B7D71B4"/>
+    <w:multiLevelType w:val="hybridMultilevel"/>
+    <w:tmpl w:val="1DCC79AE"/>
+    <w:lvl w:ilvl="0" w:tplc="1009000F">
+      <w:start w:val="1"/>
+      <w:numFmt w:val="decimal"/>
+      <w:lvlText w:val="%1."/>
+      <w:lvlJc w:val="left"/>
+      <w:pPr>
+        <w:ind w:left="720" w:hanging="360"/>
+      </w:pPr>
+      <w:rPr>
+        <w:rFonts w:hint="default"/>
+      </w:rPr>
+    </w:lvl>
+    <w:lvl w:ilvl="1" w:tplc="10090019" w:tentative="1">
+      <w:start w:val="1"/>
+      <w:numFmt w:val="lowerLetter"/>
+      <w:lvlText w:val="%2."/>
+      <w:lvlJc w:val="left"/>
+      <w:pPr>
+        <w:ind w:left="1440" w:hanging="360"/>
+      </w:pPr>
+    </w:lvl>
+    <w:lvl w:ilvl="2" w:tplc="1009001B" w:tentative="1">
+      <w:start w:val="1"/>
+      <w:numFmt w:val="lowerRoman"/>
+      <w:lvlText w:val="%3."/>
+      <w:lvlJc w:val="right"/>
+      <w:pPr>
+        <w:ind w:left="2160" w:hanging="180"/>
+      </w:pPr>
+    </w:lvl>
+    <w:lvl w:ilvl="3" w:tplc="1009000F" w:tentative="1">
+      <w:start w:val="1"/>
+      <w:numFmt w:val="decimal"/>
+      <w:lvlText w:val="%4."/>
+      <w:lvlJc w:val="left"/>
+      <w:pPr>
+        <w:ind w:left="2880" w:hanging="360"/>
+      </w:pPr>
+    </w:lvl>
+    <w:lvl w:ilvl="4" w:tplc="10090019" w:tentative="1">
+      <w:start w:val="1"/>
+      <w:numFmt w:val="lowerLetter"/>
+      <w:lvlText w:val="%5."/>
+      <w:lvlJc w:val="left"/>
+      <w:pPr>
+        <w:ind w:left="3600" w:hanging="360"/>
+      </w:pPr>
+    </w:lvl>
+    <w:lvl w:ilvl="5" w:tplc="1009001B" w:tentative="1">
+      <w:start w:val="1"/>
+      <w:numFmt w:val="lowerRoman"/>
+      <w:lvlText w:val="%6."/>
+      <w:lvlJc w:val="right"/>
+      <w:pPr>
+        <w:ind w:left="4320" w:hanging="180"/>
+      </w:pPr>
+    </w:lvl>
+    <w:lvl w:ilvl="6" w:tplc="1009000F" w:tentative="1">
+      <w:start w:val="1"/>
+      <w:numFmt w:val="decimal"/>
+      <w:lvlText w:val="%7."/>
+      <w:lvlJc w:val="left"/>
+      <w:pPr>
+        <w:ind w:left="5040" w:hanging="360"/>
+      </w:pPr>
+    </w:lvl>
+    <w:lvl w:ilvl="7" w:tplc="10090019" w:tentative="1">
+      <w:start w:val="1"/>
+      <w:numFmt w:val="lowerLetter"/>
+      <w:lvlText w:val="%8."/>
+      <w:lvlJc w:val="left"/>
+      <w:pPr>
+        <w:ind w:left="5760" w:hanging="360"/>
+      </w:pPr>
+    </w:lvl>
+    <w:lvl w:ilvl="8" w:tplc="1009001B" w:tentative="1">
+      <w:start w:val="1"/>
+      <w:numFmt w:val="lowerRoman"/>
+      <w:lvlText w:val="%9."/>
+      <w:lvlJc w:val="right"/>
+      <w:pPr>
+        <w:ind w:left="6480" w:hanging="180"/>
+      </w:pPr>
+    </w:lvl>
+  </w:abstractNum>
+  <w:abstractNum w:abstractNumId="3" w15:restartNumberingAfterBreak="0">
     <w:nsid w:val="42A73EAD"/>
     <w:multiLevelType w:val="hybridMultilevel"/>
     <w:tmpl w:val="2F1A7A48"/>
@@ -432,7 +557,7 @@
       </w:pPr>
     </w:lvl>
   </w:abstractNum>
-  <w:abstractNum w:abstractNumId="3" w15:restartNumberingAfterBreak="0">
+  <w:abstractNum w:abstractNumId="4" w15:restartNumberingAfterBreak="0">
     <w:nsid w:val="4E3F0ECC"/>
     <w:multiLevelType w:val="hybridMultilevel"/>
     <w:tmpl w:val="0BAAF24A"/>
@@ -521,7 +646,7 @@
       </w:pPr>
     </w:lvl>
   </w:abstractNum>
-  <w:abstractNum w:abstractNumId="4" w15:restartNumberingAfterBreak="0">
+  <w:abstractNum w:abstractNumId="5" w15:restartNumberingAfterBreak="0">
     <w:nsid w:val="50336DA8"/>
     <w:multiLevelType w:val="hybridMultilevel"/>
     <w:tmpl w:val="B3AEB42A"/>
@@ -610,7 +735,7 @@
       </w:pPr>
     </w:lvl>
   </w:abstractNum>
-  <w:abstractNum w:abstractNumId="5" w15:restartNumberingAfterBreak="0">
+  <w:abstractNum w:abstractNumId="6" w15:restartNumberingAfterBreak="0">
     <w:nsid w:val="650C3C77"/>
     <w:multiLevelType w:val="hybridMultilevel"/>
     <w:tmpl w:val="36B8A0BA"/>
@@ -706,16 +831,19 @@
     <w:abstractNumId w:val="1"/>
   </w:num>
   <w:num w:numId="3">
+    <w:abstractNumId w:val="5"/>
+  </w:num>
+  <w:num w:numId="4">
     <w:abstractNumId w:val="4"/>
   </w:num>
-  <w:num w:numId="4">
+  <w:num w:numId="5">
     <w:abstractNumId w:val="3"/>
   </w:num>
-  <w:num w:numId="5">
+  <w:num w:numId="6">
+    <w:abstractNumId w:val="6"/>
+  </w:num>
+  <w:num w:numId="7">
     <w:abstractNumId w:val="2"/>
-  </w:num>
-  <w:num w:numId="6">
-    <w:abstractNumId w:val="5"/>
   </w:num>
 </w:numbering>
 </file>

</xml_diff>

<commit_message>
Added lighting to some buildings
</commit_message>
<xml_diff>
--- a/All files/Game Overview/To Do List.docx
+++ b/All files/Game Overview/To Do List.docx
@@ -43,7 +43,7 @@
         </w:numPr>
       </w:pPr>
       <w:r>
-        <w:t>Add lumber yard research</w:t>
+        <w:t>Add Workshop</w:t>
       </w:r>
     </w:p>
     <w:p>
@@ -55,7 +55,19 @@
         </w:numPr>
       </w:pPr>
       <w:r>
-        <w:t>Add lumber yard drop off for wood</w:t>
+        <w:t>Add lumber yard research</w:t>
+      </w:r>
+    </w:p>
+    <w:p>
+      <w:pPr>
+        <w:pStyle w:val="ListParagraph"/>
+        <w:numPr>
+          <w:ilvl w:val="0"/>
+          <w:numId w:val="7"/>
+        </w:numPr>
+      </w:pPr>
+      <w:r>
+        <w:t>Add lanterns/torches</w:t>
       </w:r>
       <w:bookmarkStart w:id="0" w:name="_GoBack"/>
       <w:bookmarkEnd w:id="0"/>

</xml_diff>

<commit_message>
Made forge, its ugly
</commit_message>
<xml_diff>
--- a/All files/Game Overview/To Do List.docx
+++ b/All files/Game Overview/To Do List.docx
@@ -45,6 +45,7 @@
       <w:r>
         <w:t>Add Workshop</w:t>
       </w:r>
+      <w:bookmarkStart w:id="0" w:name="_GoBack"/>
     </w:p>
     <w:p>
       <w:pPr>
@@ -58,6 +59,7 @@
         <w:t>Add lumber yard research</w:t>
       </w:r>
     </w:p>
+    <w:bookmarkEnd w:id="0"/>
     <w:p>
       <w:pPr>
         <w:pStyle w:val="ListParagraph"/>
@@ -67,10 +69,8 @@
         </w:numPr>
       </w:pPr>
       <w:r>
-        <w:t>Add lanterns/torches</w:t>
-      </w:r>
-      <w:bookmarkStart w:id="0" w:name="_GoBack"/>
-      <w:bookmarkEnd w:id="0"/>
+        <w:t>Signal fires</w:t>
+      </w:r>
     </w:p>
     <w:p>
       <w:r>

</xml_diff>

<commit_message>
Removed some standard assets
</commit_message>
<xml_diff>
--- a/All files/Game Overview/To Do List.docx
+++ b/All files/Game Overview/To Do List.docx
@@ -45,7 +45,6 @@
       <w:r>
         <w:t>Add Workshop</w:t>
       </w:r>
-      <w:bookmarkStart w:id="0" w:name="_GoBack"/>
     </w:p>
     <w:p>
       <w:pPr>
@@ -59,7 +58,6 @@
         <w:t>Add lumber yard research</w:t>
       </w:r>
     </w:p>
-    <w:bookmarkEnd w:id="0"/>
     <w:p>
       <w:pPr>
         <w:pStyle w:val="ListParagraph"/>
@@ -71,6 +69,8 @@
       <w:r>
         <w:t>Signal fires</w:t>
       </w:r>
+      <w:bookmarkStart w:id="0" w:name="_GoBack"/>
+      <w:bookmarkEnd w:id="0"/>
     </w:p>
     <w:p>
       <w:r>
@@ -142,7 +142,13 @@
         </w:numPr>
       </w:pPr>
       <w:r>
-        <w:t>Add research to lumber yard</w:t>
+        <w:t xml:space="preserve"> </w:t>
+      </w:r>
+      <w:r>
+        <w:t>Arrow mechanics funn</w:t>
+      </w:r>
+      <w:r>
+        <w:t>y</w:t>
       </w:r>
     </w:p>
     <w:p>
@@ -154,10 +160,7 @@
         </w:numPr>
       </w:pPr>
       <w:r>
-        <w:t>Arrow mechanics funn</w:t>
-      </w:r>
-      <w:r>
-        <w:t>y</w:t>
+        <w:t>Speed up death animation</w:t>
       </w:r>
     </w:p>
     <w:p>
@@ -169,37 +172,8 @@
         </w:numPr>
       </w:pPr>
       <w:r>
-        <w:t>Speed up death animation</w:t>
-      </w:r>
-    </w:p>
-    <w:p>
-      <w:pPr>
-        <w:pStyle w:val="ListParagraph"/>
-        <w:numPr>
-          <w:ilvl w:val="0"/>
-          <w:numId w:val="3"/>
-        </w:numPr>
-      </w:pPr>
-      <w:r>
         <w:t>Archers arrows not great</w:t>
       </w:r>
-    </w:p>
-    <w:p>
-      <w:pPr>
-        <w:pStyle w:val="ListParagraph"/>
-        <w:numPr>
-          <w:ilvl w:val="0"/>
-          <w:numId w:val="3"/>
-        </w:numPr>
-      </w:pPr>
-      <w:r>
-        <w:t>Add lanterns to buildings</w:t>
-      </w:r>
-    </w:p>
-    <w:p>
-      <w:pPr>
-        <w:pStyle w:val="ListParagraph"/>
-      </w:pPr>
     </w:p>
     <w:sectPr>
       <w:pgSz w:w="12240" w:h="15840"/>

</xml_diff>